<commit_message>
Update version controle info
</commit_message>
<xml_diff>
--- a/测试计划.docx
+++ b/测试计划.docx
@@ -5650,14 +5650,17 @@
         <w:p>
           <w:pPr>
             <w:ind w:right="360"/>
+            <w:rPr>
+              <w:rFonts w:hint="eastAsia"/>
+            </w:rPr>
           </w:pPr>
           <w:r>
             <w:rPr>
-              <w:rFonts w:ascii="Times New Roman"/>
+              <w:rFonts w:ascii="Times New Roman" w:hint="eastAsia"/>
               <w:i/>
               <w:noProof/>
             </w:rPr>
-            <w:t>Confidential</w:t>
+            <w:t>机密</w:t>
           </w:r>
         </w:p>
       </w:tc>
@@ -5706,19 +5709,21 @@
             <w:rPr>
               <w:rFonts w:ascii="Times New Roman" w:hint="eastAsia"/>
             </w:rPr>
-            <w:t>&lt;</w:t>
+            <w:t>蛙</w:t>
           </w:r>
+          <w:proofErr w:type="gramStart"/>
           <w:r>
             <w:rPr>
               <w:rFonts w:ascii="Times New Roman" w:hint="eastAsia"/>
             </w:rPr>
-            <w:t>公司名称</w:t>
+            <w:t>蛙</w:t>
           </w:r>
+          <w:proofErr w:type="gramEnd"/>
           <w:r>
             <w:rPr>
               <w:rFonts w:ascii="Times New Roman" w:hint="eastAsia"/>
             </w:rPr>
-            <w:t>&gt;</w:t>
+            <w:t>工具</w:t>
           </w:r>
           <w:r>
             <w:rPr>
@@ -5730,7 +5735,13 @@
             <w:rPr>
               <w:rFonts w:ascii="Times New Roman"/>
             </w:rPr>
-            <w:t>, 2000</w:t>
+            <w:t xml:space="preserve">, </w:t>
+          </w:r>
+          <w:r>
+            <w:rPr>
+              <w:rFonts w:ascii="Times New Roman" w:hint="eastAsia"/>
+            </w:rPr>
+            <w:t>2020</w:t>
           </w:r>
         </w:p>
       </w:tc>

</xml_diff>

<commit_message>
update for some change
</commit_message>
<xml_diff>
--- a/测试计划.docx
+++ b/测试计划.docx
@@ -144,6 +144,14 @@
       </w:tblGrid>
       <w:tr>
         <w:tblPrEx>
+          <w:tblBorders>
+            <w:top w:val="single" w:color="auto" w:sz="6" w:space="0"/>
+            <w:left w:val="single" w:color="auto" w:sz="6" w:space="0"/>
+            <w:bottom w:val="single" w:color="auto" w:sz="6" w:space="0"/>
+            <w:right w:val="single" w:color="auto" w:sz="6" w:space="0"/>
+            <w:insideH w:val="single" w:color="auto" w:sz="6" w:space="0"/>
+            <w:insideV w:val="single" w:color="auto" w:sz="6" w:space="0"/>
+          </w:tblBorders>
           <w:tblCellMar>
             <w:top w:w="0" w:type="dxa"/>
             <w:left w:w="108" w:type="dxa"/>
@@ -2017,14 +2025,6 @@
         <w:gridCol w:w="2733"/>
       </w:tblGrid>
       <w:tr>
-        <w:tblPrEx>
-          <w:tblCellMar>
-            <w:top w:w="0" w:type="dxa"/>
-            <w:left w:w="108" w:type="dxa"/>
-            <w:bottom w:w="0" w:type="dxa"/>
-            <w:right w:w="108" w:type="dxa"/>
-          </w:tblCellMar>
-        </w:tblPrEx>
         <w:trPr>
           <w:cantSplit/>
         </w:trPr>
@@ -4231,123 +4231,6 @@
                 <w:lang w:val="en-US" w:eastAsia="zh-CN"/>
               </w:rPr>
               <w:t>7</w:t>
-            </w:r>
-          </w:p>
-        </w:tc>
-        <w:tc>
-          <w:tcPr>
-            <w:tcW w:w="2146" w:type="dxa"/>
-          </w:tcPr>
-          <w:p>
-            <w:pPr>
-              <w:pStyle w:val="11"/>
-              <w:ind w:left="0"/>
-              <w:jc w:val="center"/>
-            </w:pPr>
-            <w:r>
-              <w:rPr>
-                <w:rFonts w:hint="eastAsia"/>
-                <w:lang w:val="en-US" w:eastAsia="zh-CN"/>
-              </w:rPr>
-              <w:t>Canvas平台</w:t>
-            </w:r>
-          </w:p>
-        </w:tc>
-        <w:tc>
-          <w:tcPr>
-            <w:tcW w:w="2216" w:type="dxa"/>
-          </w:tcPr>
-          <w:p>
-            <w:pPr>
-              <w:pStyle w:val="11"/>
-              <w:ind w:left="0"/>
-              <w:jc w:val="center"/>
-              <w:rPr>
-                <w:rFonts w:hint="default" w:eastAsia="宋体"/>
-                <w:lang w:val="en-US" w:eastAsia="zh-CN"/>
-              </w:rPr>
-            </w:pPr>
-            <w:r>
-              <w:rPr>
-                <w:rFonts w:hint="eastAsia"/>
-                <w:lang w:val="en-US" w:eastAsia="zh-CN"/>
-              </w:rPr>
-              <w:t>SSL套接字</w:t>
-            </w:r>
-          </w:p>
-        </w:tc>
-        <w:tc>
-          <w:tcPr>
-            <w:tcW w:w="2146" w:type="dxa"/>
-          </w:tcPr>
-          <w:p>
-            <w:pPr>
-              <w:pStyle w:val="11"/>
-              <w:ind w:left="0"/>
-              <w:jc w:val="center"/>
-              <w:rPr>
-                <w:rFonts w:hint="default" w:eastAsia="宋体"/>
-                <w:lang w:val="en-US" w:eastAsia="zh-CN"/>
-              </w:rPr>
-            </w:pPr>
-            <w:r>
-              <w:rPr>
-                <w:rFonts w:hint="eastAsia"/>
-                <w:lang w:val="en-US" w:eastAsia="zh-CN"/>
-              </w:rPr>
-              <w:t>有套接字时访问正常，没有套接字时需要登录</w:t>
-            </w:r>
-            <w:bookmarkStart w:id="30" w:name="_GoBack"/>
-            <w:bookmarkEnd w:id="30"/>
-          </w:p>
-        </w:tc>
-      </w:tr>
-      <w:tr>
-        <w:tblPrEx>
-          <w:tblBorders>
-            <w:top w:val="single" w:color="auto" w:sz="4" w:space="0"/>
-            <w:left w:val="single" w:color="auto" w:sz="4" w:space="0"/>
-            <w:bottom w:val="single" w:color="auto" w:sz="4" w:space="0"/>
-            <w:right w:val="single" w:color="auto" w:sz="4" w:space="0"/>
-            <w:insideH w:val="single" w:color="auto" w:sz="4" w:space="0"/>
-            <w:insideV w:val="single" w:color="auto" w:sz="4" w:space="0"/>
-          </w:tblBorders>
-          <w:tblCellMar>
-            <w:top w:w="0" w:type="dxa"/>
-            <w:left w:w="108" w:type="dxa"/>
-            <w:bottom w:w="0" w:type="dxa"/>
-            <w:right w:w="108" w:type="dxa"/>
-          </w:tblCellMar>
-        </w:tblPrEx>
-        <w:trPr>
-          <w:trHeight w:val="502" w:hRule="atLeast"/>
-        </w:trPr>
-        <w:tc>
-          <w:tcPr>
-            <w:tcW w:w="2120" w:type="dxa"/>
-          </w:tcPr>
-          <w:p>
-            <w:pPr>
-              <w:pStyle w:val="11"/>
-              <w:ind w:left="0"/>
-              <w:jc w:val="center"/>
-              <w:rPr>
-                <w:rFonts w:hint="eastAsia" w:eastAsia="宋体"/>
-                <w:lang w:val="en-US" w:eastAsia="zh-CN"/>
-              </w:rPr>
-            </w:pPr>
-            <w:r>
-              <w:rPr>
-                <w:rFonts w:hint="eastAsia"/>
-              </w:rPr>
-              <w:t>测试需求</w:t>
-            </w:r>
-            <w:r>
-              <w:rPr>
-                <w:rFonts w:hint="eastAsia"/>
-                <w:lang w:val="en-US" w:eastAsia="zh-CN"/>
-              </w:rPr>
-              <w:t>8</w:t>
             </w:r>
           </w:p>
         </w:tc>
@@ -4653,7 +4536,7 @@
                 <w:rFonts w:hint="eastAsia"/>
                 <w:lang w:val="en-US" w:eastAsia="zh-CN"/>
               </w:rPr>
-              <w:t>9</w:t>
+              <w:t>8</w:t>
             </w:r>
           </w:p>
         </w:tc>
@@ -4780,7 +4663,7 @@
               <w:ind w:left="0"/>
               <w:jc w:val="center"/>
               <w:rPr>
-                <w:rFonts w:hint="default" w:eastAsia="宋体"/>
+                <w:rFonts w:hint="eastAsia" w:eastAsia="宋体"/>
                 <w:lang w:val="en-US" w:eastAsia="zh-CN"/>
               </w:rPr>
             </w:pPr>
@@ -4795,7 +4678,7 @@
                 <w:rFonts w:hint="eastAsia"/>
                 <w:lang w:val="en-US" w:eastAsia="zh-CN"/>
               </w:rPr>
-              <w:t>10</w:t>
+              <w:t>9</w:t>
             </w:r>
           </w:p>
         </w:tc>
@@ -4932,7 +4815,7 @@
                 <w:rFonts w:hint="eastAsia"/>
                 <w:lang w:val="en-US" w:eastAsia="zh-CN"/>
               </w:rPr>
-              <w:t>11</w:t>
+              <w:t>10</w:t>
             </w:r>
           </w:p>
         </w:tc>
@@ -5072,7 +4955,7 @@
                 <w:rFonts w:hint="eastAsia"/>
                 <w:lang w:val="en-US" w:eastAsia="zh-CN"/>
               </w:rPr>
-              <w:t>12</w:t>
+              <w:t>11</w:t>
             </w:r>
           </w:p>
         </w:tc>
@@ -5213,7 +5096,7 @@
                 <w:rFonts w:hint="eastAsia"/>
                 <w:lang w:val="en-US" w:eastAsia="zh-CN"/>
               </w:rPr>
-              <w:t>13</w:t>
+              <w:t>12</w:t>
             </w:r>
           </w:p>
         </w:tc>
@@ -5353,7 +5236,7 @@
                 <w:rFonts w:hint="eastAsia"/>
                 <w:lang w:val="en-US" w:eastAsia="zh-CN"/>
               </w:rPr>
-              <w:t>测试需求14</w:t>
+              <w:t>测试需求13</w:t>
             </w:r>
           </w:p>
         </w:tc>
@@ -5493,7 +5376,7 @@
                 <w:rFonts w:hint="eastAsia"/>
                 <w:lang w:val="en-US" w:eastAsia="zh-CN"/>
               </w:rPr>
-              <w:t>测试需求15</w:t>
+              <w:t>测试需求14</w:t>
             </w:r>
           </w:p>
         </w:tc>
@@ -5633,7 +5516,7 @@
                 <w:rFonts w:hint="eastAsia"/>
                 <w:lang w:val="en-US" w:eastAsia="zh-CN"/>
               </w:rPr>
-              <w:t>测试需求16</w:t>
+              <w:t>测试需求15</w:t>
             </w:r>
           </w:p>
         </w:tc>
@@ -8340,344 +8223,6 @@
                 <w:iCs/>
                 <w:lang w:val="en-US" w:eastAsia="zh-CN"/>
               </w:rPr>
-              <w:t>SSL套接字</w:t>
-            </w:r>
-          </w:p>
-        </w:tc>
-      </w:tr>
-      <w:tr>
-        <w:tblPrEx>
-          <w:tblBorders>
-            <w:top w:val="single" w:color="000000" w:sz="12" w:space="0"/>
-            <w:left w:val="single" w:color="000000" w:sz="12" w:space="0"/>
-            <w:bottom w:val="single" w:color="000000" w:sz="12" w:space="0"/>
-            <w:right w:val="single" w:color="000000" w:sz="12" w:space="0"/>
-            <w:insideH w:val="single" w:color="000000" w:sz="6" w:space="0"/>
-            <w:insideV w:val="single" w:color="000000" w:sz="6" w:space="0"/>
-          </w:tblBorders>
-          <w:tblCellMar>
-            <w:top w:w="0" w:type="dxa"/>
-            <w:left w:w="108" w:type="dxa"/>
-            <w:bottom w:w="0" w:type="dxa"/>
-            <w:right w:w="108" w:type="dxa"/>
-          </w:tblCellMar>
-        </w:tblPrEx>
-        <w:trPr>
-          <w:cantSplit/>
-          <w:trHeight w:val="287" w:hRule="atLeast"/>
-        </w:trPr>
-        <w:tc>
-          <w:tcPr>
-            <w:tcW w:w="1762" w:type="dxa"/>
-            <w:vMerge w:val="continue"/>
-          </w:tcPr>
-          <w:p>
-            <w:pPr>
-              <w:jc w:val="center"/>
-              <w:rPr>
-                <w:rFonts w:hint="eastAsia"/>
-              </w:rPr>
-            </w:pPr>
-          </w:p>
-        </w:tc>
-        <w:tc>
-          <w:tcPr>
-            <w:tcW w:w="2174" w:type="dxa"/>
-          </w:tcPr>
-          <w:p>
-            <w:pPr>
-              <w:rPr>
-                <w:rFonts w:hint="eastAsia"/>
-                <w:lang w:val="en-GB"/>
-              </w:rPr>
-            </w:pPr>
-            <w:r>
-              <w:rPr>
-                <w:rFonts w:hint="eastAsia"/>
-                <w:lang w:val="en-GB"/>
-              </w:rPr>
-              <w:t>方法：</w:t>
-            </w:r>
-          </w:p>
-        </w:tc>
-        <w:tc>
-          <w:tcPr>
-            <w:tcW w:w="4869" w:type="dxa"/>
-          </w:tcPr>
-          <w:p>
-            <w:pPr>
-              <w:rPr>
-                <w:rFonts w:hint="eastAsia"/>
-                <w:iCs/>
-              </w:rPr>
-            </w:pPr>
-            <w:r>
-              <w:rPr>
-                <w:rFonts w:hint="eastAsia"/>
-                <w:iCs/>
-                <w:lang w:val="en-US" w:eastAsia="zh-CN"/>
-              </w:rPr>
-              <w:t>基于Chrome的安全性测试</w:t>
-            </w:r>
-          </w:p>
-        </w:tc>
-      </w:tr>
-      <w:tr>
-        <w:tblPrEx>
-          <w:tblBorders>
-            <w:top w:val="single" w:color="000000" w:sz="12" w:space="0"/>
-            <w:left w:val="single" w:color="000000" w:sz="12" w:space="0"/>
-            <w:bottom w:val="single" w:color="000000" w:sz="12" w:space="0"/>
-            <w:right w:val="single" w:color="000000" w:sz="12" w:space="0"/>
-            <w:insideH w:val="single" w:color="000000" w:sz="6" w:space="0"/>
-            <w:insideV w:val="single" w:color="000000" w:sz="6" w:space="0"/>
-          </w:tblBorders>
-          <w:tblCellMar>
-            <w:top w:w="0" w:type="dxa"/>
-            <w:left w:w="108" w:type="dxa"/>
-            <w:bottom w:w="0" w:type="dxa"/>
-            <w:right w:w="108" w:type="dxa"/>
-          </w:tblCellMar>
-        </w:tblPrEx>
-        <w:trPr>
-          <w:cantSplit/>
-          <w:trHeight w:val="287" w:hRule="atLeast"/>
-        </w:trPr>
-        <w:tc>
-          <w:tcPr>
-            <w:tcW w:w="1762" w:type="dxa"/>
-            <w:vMerge w:val="continue"/>
-          </w:tcPr>
-          <w:p>
-            <w:pPr>
-              <w:jc w:val="center"/>
-              <w:rPr>
-                <w:rFonts w:hint="eastAsia"/>
-              </w:rPr>
-            </w:pPr>
-          </w:p>
-        </w:tc>
-        <w:tc>
-          <w:tcPr>
-            <w:tcW w:w="2174" w:type="dxa"/>
-          </w:tcPr>
-          <w:p>
-            <w:pPr>
-              <w:rPr>
-                <w:rFonts w:hint="eastAsia"/>
-                <w:lang w:val="en-GB"/>
-              </w:rPr>
-            </w:pPr>
-            <w:r>
-              <w:rPr>
-                <w:rFonts w:hint="eastAsia"/>
-                <w:lang w:val="en-GB"/>
-              </w:rPr>
-              <w:t>完成标准：</w:t>
-            </w:r>
-          </w:p>
-        </w:tc>
-        <w:tc>
-          <w:tcPr>
-            <w:tcW w:w="4869" w:type="dxa"/>
-          </w:tcPr>
-          <w:p>
-            <w:pPr>
-              <w:rPr>
-                <w:rFonts w:hint="default" w:eastAsia="宋体"/>
-                <w:iCs/>
-                <w:lang w:val="en-US" w:eastAsia="zh-CN"/>
-              </w:rPr>
-            </w:pPr>
-            <w:r>
-              <w:rPr>
-                <w:rFonts w:hint="eastAsia"/>
-                <w:lang w:val="en-US" w:eastAsia="zh-CN"/>
-              </w:rPr>
-              <w:t>有套接字时访问正常，没有套接字时需要登录</w:t>
-            </w:r>
-          </w:p>
-        </w:tc>
-      </w:tr>
-      <w:tr>
-        <w:tblPrEx>
-          <w:tblBorders>
-            <w:top w:val="single" w:color="000000" w:sz="12" w:space="0"/>
-            <w:left w:val="single" w:color="000000" w:sz="12" w:space="0"/>
-            <w:bottom w:val="single" w:color="000000" w:sz="12" w:space="0"/>
-            <w:right w:val="single" w:color="000000" w:sz="12" w:space="0"/>
-            <w:insideH w:val="single" w:color="000000" w:sz="6" w:space="0"/>
-            <w:insideV w:val="single" w:color="000000" w:sz="6" w:space="0"/>
-          </w:tblBorders>
-          <w:tblCellMar>
-            <w:top w:w="0" w:type="dxa"/>
-            <w:left w:w="108" w:type="dxa"/>
-            <w:bottom w:w="0" w:type="dxa"/>
-            <w:right w:w="108" w:type="dxa"/>
-          </w:tblCellMar>
-        </w:tblPrEx>
-        <w:trPr>
-          <w:cantSplit/>
-          <w:trHeight w:val="287" w:hRule="atLeast"/>
-        </w:trPr>
-        <w:tc>
-          <w:tcPr>
-            <w:tcW w:w="1762" w:type="dxa"/>
-            <w:vMerge w:val="continue"/>
-          </w:tcPr>
-          <w:p>
-            <w:pPr>
-              <w:jc w:val="center"/>
-              <w:rPr>
-                <w:rFonts w:hint="eastAsia"/>
-              </w:rPr>
-            </w:pPr>
-          </w:p>
-        </w:tc>
-        <w:tc>
-          <w:tcPr>
-            <w:tcW w:w="2174" w:type="dxa"/>
-          </w:tcPr>
-          <w:p>
-            <w:pPr>
-              <w:rPr>
-                <w:rFonts w:hint="eastAsia"/>
-                <w:lang w:val="en-GB"/>
-              </w:rPr>
-            </w:pPr>
-            <w:r>
-              <w:rPr>
-                <w:rFonts w:hint="eastAsia"/>
-                <w:lang w:val="en-GB"/>
-              </w:rPr>
-              <w:t>需考虑的特殊事项：</w:t>
-            </w:r>
-          </w:p>
-        </w:tc>
-        <w:tc>
-          <w:tcPr>
-            <w:tcW w:w="4869" w:type="dxa"/>
-          </w:tcPr>
-          <w:p>
-            <w:pPr>
-              <w:rPr>
-                <w:rFonts w:hint="eastAsia" w:eastAsia="宋体"/>
-                <w:iCs/>
-                <w:lang w:eastAsia="zh-CN"/>
-              </w:rPr>
-            </w:pPr>
-            <w:r>
-              <w:rPr>
-                <w:rFonts w:hint="eastAsia"/>
-                <w:iCs/>
-                <w:lang w:val="en-US" w:eastAsia="zh-CN"/>
-              </w:rPr>
-              <w:t>无</w:t>
-            </w:r>
-          </w:p>
-        </w:tc>
-      </w:tr>
-      <w:tr>
-        <w:tblPrEx>
-          <w:tblBorders>
-            <w:top w:val="single" w:color="000000" w:sz="12" w:space="0"/>
-            <w:left w:val="single" w:color="000000" w:sz="12" w:space="0"/>
-            <w:bottom w:val="single" w:color="000000" w:sz="12" w:space="0"/>
-            <w:right w:val="single" w:color="000000" w:sz="12" w:space="0"/>
-            <w:insideH w:val="single" w:color="000000" w:sz="6" w:space="0"/>
-            <w:insideV w:val="single" w:color="000000" w:sz="6" w:space="0"/>
-          </w:tblBorders>
-          <w:tblCellMar>
-            <w:top w:w="0" w:type="dxa"/>
-            <w:left w:w="108" w:type="dxa"/>
-            <w:bottom w:w="0" w:type="dxa"/>
-            <w:right w:w="108" w:type="dxa"/>
-          </w:tblCellMar>
-        </w:tblPrEx>
-        <w:trPr>
-          <w:cantSplit/>
-          <w:trHeight w:val="287" w:hRule="atLeast"/>
-        </w:trPr>
-        <w:tc>
-          <w:tcPr>
-            <w:tcW w:w="1762" w:type="dxa"/>
-            <w:vMerge w:val="restart"/>
-          </w:tcPr>
-          <w:p>
-            <w:pPr>
-              <w:jc w:val="center"/>
-              <w:rPr>
-                <w:rFonts w:hint="eastAsia" w:eastAsia="宋体"/>
-                <w:lang w:val="en-US" w:eastAsia="zh-CN"/>
-              </w:rPr>
-            </w:pPr>
-            <w:r>
-              <w:rPr>
-                <w:rFonts w:hint="eastAsia"/>
-              </w:rPr>
-              <w:t>测试需求</w:t>
-            </w:r>
-            <w:r>
-              <w:rPr>
-                <w:rFonts w:hint="eastAsia"/>
-                <w:lang w:val="en-US" w:eastAsia="zh-CN"/>
-              </w:rPr>
-              <w:t>8</w:t>
-            </w:r>
-          </w:p>
-        </w:tc>
-        <w:tc>
-          <w:tcPr>
-            <w:tcW w:w="2174" w:type="dxa"/>
-          </w:tcPr>
-          <w:p>
-            <w:pPr>
-              <w:rPr>
-                <w:rFonts w:hint="eastAsia"/>
-                <w:lang w:val="en-GB"/>
-              </w:rPr>
-            </w:pPr>
-            <w:r>
-              <w:rPr>
-                <w:rFonts w:hint="eastAsia"/>
-                <w:lang w:val="en-GB"/>
-              </w:rPr>
-              <w:t>测试</w:t>
-            </w:r>
-            <w:r>
-              <w:rPr>
-                <w:rFonts w:hint="eastAsia"/>
-                <w:lang w:val="en-US" w:eastAsia="zh-CN"/>
-              </w:rPr>
-              <w:t>功能</w:t>
-            </w:r>
-            <w:r>
-              <w:rPr>
-                <w:rFonts w:hint="eastAsia"/>
-                <w:lang w:val="en-GB"/>
-              </w:rPr>
-              <w:t>：</w:t>
-            </w:r>
-          </w:p>
-        </w:tc>
-        <w:tc>
-          <w:tcPr>
-            <w:tcW w:w="4869" w:type="dxa"/>
-          </w:tcPr>
-          <w:p>
-            <w:pPr>
-              <w:rPr>
-                <w:rFonts w:hint="default" w:eastAsia="宋体"/>
-                <w:iCs/>
-                <w:lang w:val="en-US" w:eastAsia="zh-CN"/>
-              </w:rPr>
-            </w:pPr>
-            <w:r>
-              <w:rPr>
-                <w:rFonts w:hint="eastAsia"/>
-                <w:iCs/>
-                <w:lang w:val="en-US" w:eastAsia="zh-CN"/>
-              </w:rPr>
               <w:t>目录测试</w:t>
             </w:r>
           </w:p>
@@ -9038,7 +8583,7 @@
                 <w:rFonts w:hint="eastAsia"/>
                 <w:lang w:val="en-US" w:eastAsia="zh-CN"/>
               </w:rPr>
-              <w:t>9</w:t>
+              <w:t>8</w:t>
             </w:r>
           </w:p>
         </w:tc>
@@ -9362,7 +8907,7 @@
             <w:pPr>
               <w:jc w:val="center"/>
               <w:rPr>
-                <w:rFonts w:hint="default" w:eastAsia="宋体"/>
+                <w:rFonts w:hint="eastAsia" w:eastAsia="宋体"/>
                 <w:lang w:val="en-US" w:eastAsia="zh-CN"/>
               </w:rPr>
             </w:pPr>
@@ -9377,7 +8922,7 @@
                 <w:rFonts w:hint="eastAsia"/>
                 <w:lang w:val="en-US" w:eastAsia="zh-CN"/>
               </w:rPr>
-              <w:t>10</w:t>
+              <w:t>9</w:t>
             </w:r>
           </w:p>
         </w:tc>
@@ -9714,7 +9259,7 @@
                 <w:rFonts w:hint="eastAsia"/>
                 <w:lang w:val="en-US" w:eastAsia="zh-CN"/>
               </w:rPr>
-              <w:t>11</w:t>
+              <w:t>10</w:t>
             </w:r>
           </w:p>
         </w:tc>
@@ -10052,7 +9597,7 @@
                 <w:rFonts w:hint="eastAsia"/>
                 <w:lang w:val="en-US" w:eastAsia="zh-CN"/>
               </w:rPr>
-              <w:t>12</w:t>
+              <w:t>11</w:t>
             </w:r>
           </w:p>
         </w:tc>
@@ -10192,6 +9737,14 @@
       </w:tr>
       <w:tr>
         <w:tblPrEx>
+          <w:tblBorders>
+            <w:top w:val="single" w:color="000000" w:sz="12" w:space="0"/>
+            <w:left w:val="single" w:color="000000" w:sz="12" w:space="0"/>
+            <w:bottom w:val="single" w:color="000000" w:sz="12" w:space="0"/>
+            <w:right w:val="single" w:color="000000" w:sz="12" w:space="0"/>
+            <w:insideH w:val="single" w:color="000000" w:sz="6" w:space="0"/>
+            <w:insideV w:val="single" w:color="000000" w:sz="6" w:space="0"/>
+          </w:tblBorders>
           <w:tblCellMar>
             <w:top w:w="0" w:type="dxa"/>
             <w:left w:w="108" w:type="dxa"/>
@@ -10339,6 +9892,14 @@
       </w:tr>
       <w:tr>
         <w:tblPrEx>
+          <w:tblBorders>
+            <w:top w:val="single" w:color="000000" w:sz="12" w:space="0"/>
+            <w:left w:val="single" w:color="000000" w:sz="12" w:space="0"/>
+            <w:bottom w:val="single" w:color="000000" w:sz="12" w:space="0"/>
+            <w:right w:val="single" w:color="000000" w:sz="12" w:space="0"/>
+            <w:insideH w:val="single" w:color="000000" w:sz="6" w:space="0"/>
+            <w:insideV w:val="single" w:color="000000" w:sz="6" w:space="0"/>
+          </w:tblBorders>
           <w:tblCellMar>
             <w:top w:w="0" w:type="dxa"/>
             <w:left w:w="108" w:type="dxa"/>
@@ -10375,7 +9936,7 @@
                 <w:rFonts w:hint="eastAsia"/>
                 <w:lang w:val="en-US" w:eastAsia="zh-CN"/>
               </w:rPr>
-              <w:t>13</w:t>
+              <w:t>12</w:t>
             </w:r>
           </w:p>
         </w:tc>
@@ -10601,14 +10162,6 @@
       </w:tr>
       <w:tr>
         <w:tblPrEx>
-          <w:tblBorders>
-            <w:top w:val="single" w:color="000000" w:sz="12" w:space="0"/>
-            <w:left w:val="single" w:color="000000" w:sz="12" w:space="0"/>
-            <w:bottom w:val="single" w:color="000000" w:sz="12" w:space="0"/>
-            <w:right w:val="single" w:color="000000" w:sz="12" w:space="0"/>
-            <w:insideH w:val="single" w:color="000000" w:sz="6" w:space="0"/>
-            <w:insideV w:val="single" w:color="000000" w:sz="6" w:space="0"/>
-          </w:tblBorders>
           <w:tblCellMar>
             <w:top w:w="0" w:type="dxa"/>
             <w:left w:w="108" w:type="dxa"/>
@@ -10726,7 +10279,7 @@
                 <w:rFonts w:hint="eastAsia"/>
                 <w:lang w:val="en-US" w:eastAsia="zh-CN"/>
               </w:rPr>
-              <w:t>14</w:t>
+              <w:t>13</w:t>
             </w:r>
           </w:p>
         </w:tc>
@@ -11077,7 +10630,7 @@
                 <w:rFonts w:hint="eastAsia"/>
                 <w:lang w:val="en-US" w:eastAsia="zh-CN"/>
               </w:rPr>
-              <w:t>15</w:t>
+              <w:t>14</w:t>
             </w:r>
           </w:p>
         </w:tc>
@@ -11383,14 +10936,6 @@
       </w:tr>
       <w:tr>
         <w:tblPrEx>
-          <w:tblBorders>
-            <w:top w:val="single" w:color="000000" w:sz="12" w:space="0"/>
-            <w:left w:val="single" w:color="000000" w:sz="12" w:space="0"/>
-            <w:bottom w:val="single" w:color="000000" w:sz="12" w:space="0"/>
-            <w:right w:val="single" w:color="000000" w:sz="12" w:space="0"/>
-            <w:insideH w:val="single" w:color="000000" w:sz="6" w:space="0"/>
-            <w:insideV w:val="single" w:color="000000" w:sz="6" w:space="0"/>
-          </w:tblBorders>
           <w:tblCellMar>
             <w:top w:w="0" w:type="dxa"/>
             <w:left w:w="108" w:type="dxa"/>
@@ -11427,8 +10972,10 @@
                 <w:rFonts w:hint="eastAsia"/>
                 <w:lang w:val="en-US" w:eastAsia="zh-CN"/>
               </w:rPr>
-              <w:t>16</w:t>
-            </w:r>
+              <w:t>15</w:t>
+            </w:r>
+            <w:bookmarkStart w:id="30" w:name="_GoBack"/>
+            <w:bookmarkEnd w:id="30"/>
           </w:p>
         </w:tc>
         <w:tc>

</xml_diff>